<commit_message>
Viikko 4 - Dokumentaatio
</commit_message>
<xml_diff>
--- a/doc/dokumentaatio.docx
+++ b/doc/dokumentaatio.docx
@@ -527,12 +527,12 @@
             <w:pStyle w:val="Sisllysluettelonotsikko"/>
           </w:pPr>
           <w:r>
-            <w:t>Sisällysluett</w:t>
+            <w:t>Sisällyslue</w:t>
           </w:r>
           <w:bookmarkStart w:id="0" w:name="_GoBack"/>
           <w:bookmarkEnd w:id="0"/>
           <w:r>
-            <w:t>elo</w:t>
+            <w:t>ttelo</w:t>
           </w:r>
         </w:p>
         <w:p>
@@ -556,7 +556,7 @@
           <w:r>
             <w:fldChar w:fldCharType="separate"/>
           </w:r>
-          <w:hyperlink w:anchor="_Toc378529743" w:history="1">
+          <w:hyperlink w:anchor="_Toc379745605" w:history="1">
             <w:r>
               <w:rPr>
                 <w:rStyle w:val="Hyperlinkki"/>
@@ -583,7 +583,7 @@
                 <w:noProof/>
                 <w:webHidden/>
               </w:rPr>
-              <w:instrText xml:space="preserve"> PAGEREF _Toc378529743 \h </w:instrText>
+              <w:instrText xml:space="preserve"> PAGEREF _Toc379745605 \h </w:instrText>
             </w:r>
             <w:r>
               <w:rPr>
@@ -627,7 +627,7 @@
               <w:lang w:eastAsia="fi-FI"/>
             </w:rPr>
           </w:pPr>
-          <w:hyperlink w:anchor="_Toc378529744" w:history="1">
+          <w:hyperlink w:anchor="_Toc379745606" w:history="1">
             <w:r>
               <w:rPr>
                 <w:rStyle w:val="Hyperlinkki"/>
@@ -669,7 +669,7 @@
                 <w:noProof/>
                 <w:webHidden/>
               </w:rPr>
-              <w:instrText xml:space="preserve"> PAGEREF _Toc378529744 \h </w:instrText>
+              <w:instrText xml:space="preserve"> PAGEREF _Toc379745606 \h </w:instrText>
             </w:r>
             <w:r>
               <w:rPr>
@@ -713,7 +713,7 @@
               <w:lang w:eastAsia="fi-FI"/>
             </w:rPr>
           </w:pPr>
-          <w:hyperlink w:anchor="_Toc378529745" w:history="1">
+          <w:hyperlink w:anchor="_Toc379745607" w:history="1">
             <w:r>
               <w:rPr>
                 <w:rStyle w:val="Hyperlinkki"/>
@@ -755,7 +755,7 @@
                 <w:noProof/>
                 <w:webHidden/>
               </w:rPr>
-              <w:instrText xml:space="preserve"> PAGEREF _Toc378529745 \h </w:instrText>
+              <w:instrText xml:space="preserve"> PAGEREF _Toc379745607 \h </w:instrText>
             </w:r>
             <w:r>
               <w:rPr>
@@ -799,7 +799,7 @@
               <w:lang w:eastAsia="fi-FI"/>
             </w:rPr>
           </w:pPr>
-          <w:hyperlink w:anchor="_Toc378529746" w:history="1">
+          <w:hyperlink w:anchor="_Toc379745608" w:history="1">
             <w:r>
               <w:rPr>
                 <w:rStyle w:val="Hyperlinkki"/>
@@ -841,7 +841,7 @@
                 <w:noProof/>
                 <w:webHidden/>
               </w:rPr>
-              <w:instrText xml:space="preserve"> PAGEREF _Toc378529746 \h </w:instrText>
+              <w:instrText xml:space="preserve"> PAGEREF _Toc379745608 \h </w:instrText>
             </w:r>
             <w:r>
               <w:rPr>
@@ -885,7 +885,7 @@
               <w:lang w:eastAsia="fi-FI"/>
             </w:rPr>
           </w:pPr>
-          <w:hyperlink w:anchor="_Toc378529747" w:history="1">
+          <w:hyperlink w:anchor="_Toc379745609" w:history="1">
             <w:r>
               <w:rPr>
                 <w:rStyle w:val="Hyperlinkki"/>
@@ -927,7 +927,7 @@
                 <w:noProof/>
                 <w:webHidden/>
               </w:rPr>
-              <w:instrText xml:space="preserve"> PAGEREF _Toc378529747 \h </w:instrText>
+              <w:instrText xml:space="preserve"> PAGEREF _Toc379745609 \h </w:instrText>
             </w:r>
             <w:r>
               <w:rPr>
@@ -971,7 +971,7 @@
               <w:lang w:eastAsia="fi-FI"/>
             </w:rPr>
           </w:pPr>
-          <w:hyperlink w:anchor="_Toc378529748" w:history="1">
+          <w:hyperlink w:anchor="_Toc379745610" w:history="1">
             <w:r>
               <w:rPr>
                 <w:rStyle w:val="Hyperlinkki"/>
@@ -1013,7 +1013,7 @@
                 <w:noProof/>
                 <w:webHidden/>
               </w:rPr>
-              <w:instrText xml:space="preserve"> PAGEREF _Toc378529748 \h </w:instrText>
+              <w:instrText xml:space="preserve"> PAGEREF _Toc379745610 \h </w:instrText>
             </w:r>
             <w:r>
               <w:rPr>
@@ -1057,7 +1057,7 @@
               <w:lang w:eastAsia="fi-FI"/>
             </w:rPr>
           </w:pPr>
-          <w:hyperlink w:anchor="_Toc378529749" w:history="1">
+          <w:hyperlink w:anchor="_Toc379745611" w:history="1">
             <w:r>
               <w:rPr>
                 <w:rStyle w:val="Hyperlinkki"/>
@@ -1099,7 +1099,7 @@
                 <w:noProof/>
                 <w:webHidden/>
               </w:rPr>
-              <w:instrText xml:space="preserve"> PAGEREF _Toc378529749 \h </w:instrText>
+              <w:instrText xml:space="preserve"> PAGEREF _Toc379745611 \h </w:instrText>
             </w:r>
             <w:r>
               <w:rPr>
@@ -1143,7 +1143,7 @@
               <w:lang w:eastAsia="fi-FI"/>
             </w:rPr>
           </w:pPr>
-          <w:hyperlink w:anchor="_Toc378529750" w:history="1">
+          <w:hyperlink w:anchor="_Toc379745612" w:history="1">
             <w:r>
               <w:rPr>
                 <w:rStyle w:val="Hyperlinkki"/>
@@ -1185,7 +1185,7 @@
                 <w:noProof/>
                 <w:webHidden/>
               </w:rPr>
-              <w:instrText xml:space="preserve"> PAGEREF _Toc378529750 \h </w:instrText>
+              <w:instrText xml:space="preserve"> PAGEREF _Toc379745612 \h </w:instrText>
             </w:r>
             <w:r>
               <w:rPr>
@@ -1229,7 +1229,7 @@
               <w:lang w:eastAsia="fi-FI"/>
             </w:rPr>
           </w:pPr>
-          <w:hyperlink w:anchor="_Toc378529751" w:history="1">
+          <w:hyperlink w:anchor="_Toc379745613" w:history="1">
             <w:r>
               <w:rPr>
                 <w:rStyle w:val="Hyperlinkki"/>
@@ -1271,7 +1271,7 @@
                 <w:noProof/>
                 <w:webHidden/>
               </w:rPr>
-              <w:instrText xml:space="preserve"> PAGEREF _Toc378529751 \h </w:instrText>
+              <w:instrText xml:space="preserve"> PAGEREF _Toc379745613 \h </w:instrText>
             </w:r>
             <w:r>
               <w:rPr>
@@ -1315,7 +1315,7 @@
               <w:lang w:eastAsia="fi-FI"/>
             </w:rPr>
           </w:pPr>
-          <w:hyperlink w:anchor="_Toc378529752" w:history="1">
+          <w:hyperlink w:anchor="_Toc379745614" w:history="1">
             <w:r>
               <w:rPr>
                 <w:rStyle w:val="Hyperlinkki"/>
@@ -1357,7 +1357,7 @@
                 <w:noProof/>
                 <w:webHidden/>
               </w:rPr>
-              <w:instrText xml:space="preserve"> PAGEREF _Toc378529752 \h </w:instrText>
+              <w:instrText xml:space="preserve"> PAGEREF _Toc379745614 \h </w:instrText>
             </w:r>
             <w:r>
               <w:rPr>
@@ -1401,7 +1401,7 @@
               <w:lang w:eastAsia="fi-FI"/>
             </w:rPr>
           </w:pPr>
-          <w:hyperlink w:anchor="_Toc378529753" w:history="1">
+          <w:hyperlink w:anchor="_Toc379745615" w:history="1">
             <w:r>
               <w:rPr>
                 <w:rStyle w:val="Hyperlinkki"/>
@@ -1443,7 +1443,7 @@
                 <w:noProof/>
                 <w:webHidden/>
               </w:rPr>
-              <w:instrText xml:space="preserve"> PAGEREF _Toc378529753 \h </w:instrText>
+              <w:instrText xml:space="preserve"> PAGEREF _Toc379745615 \h </w:instrText>
             </w:r>
             <w:r>
               <w:rPr>
@@ -1487,7 +1487,7 @@
               <w:lang w:eastAsia="fi-FI"/>
             </w:rPr>
           </w:pPr>
-          <w:hyperlink w:anchor="_Toc378529754" w:history="1">
+          <w:hyperlink w:anchor="_Toc379745616" w:history="1">
             <w:r>
               <w:rPr>
                 <w:rStyle w:val="Hyperlinkki"/>
@@ -1529,7 +1529,7 @@
                 <w:noProof/>
                 <w:webHidden/>
               </w:rPr>
-              <w:instrText xml:space="preserve"> PAGEREF _Toc378529754 \h </w:instrText>
+              <w:instrText xml:space="preserve"> PAGEREF _Toc379745616 \h </w:instrText>
             </w:r>
             <w:r>
               <w:rPr>
@@ -1573,7 +1573,7 @@
               <w:lang w:eastAsia="fi-FI"/>
             </w:rPr>
           </w:pPr>
-          <w:hyperlink w:anchor="_Toc378529755" w:history="1">
+          <w:hyperlink w:anchor="_Toc379745617" w:history="1">
             <w:r>
               <w:rPr>
                 <w:rStyle w:val="Hyperlinkki"/>
@@ -1615,7 +1615,7 @@
                 <w:noProof/>
                 <w:webHidden/>
               </w:rPr>
-              <w:instrText xml:space="preserve"> PAGEREF _Toc378529755 \h </w:instrText>
+              <w:instrText xml:space="preserve"> PAGEREF _Toc379745617 \h </w:instrText>
             </w:r>
             <w:r>
               <w:rPr>
@@ -1659,7 +1659,7 @@
               <w:lang w:eastAsia="fi-FI"/>
             </w:rPr>
           </w:pPr>
-          <w:hyperlink w:anchor="_Toc378529756" w:history="1">
+          <w:hyperlink w:anchor="_Toc379745618" w:history="1">
             <w:r>
               <w:rPr>
                 <w:rStyle w:val="Hyperlinkki"/>
@@ -1701,7 +1701,7 @@
                 <w:noProof/>
                 <w:webHidden/>
               </w:rPr>
-              <w:instrText xml:space="preserve"> PAGEREF _Toc378529756 \h </w:instrText>
+              <w:instrText xml:space="preserve"> PAGEREF _Toc379745618 \h </w:instrText>
             </w:r>
             <w:r>
               <w:rPr>
@@ -1745,7 +1745,7 @@
               <w:lang w:eastAsia="fi-FI"/>
             </w:rPr>
           </w:pPr>
-          <w:hyperlink w:anchor="_Toc378529757" w:history="1">
+          <w:hyperlink w:anchor="_Toc379745619" w:history="1">
             <w:r>
               <w:rPr>
                 <w:rStyle w:val="Hyperlinkki"/>
@@ -1787,7 +1787,7 @@
                 <w:noProof/>
                 <w:webHidden/>
               </w:rPr>
-              <w:instrText xml:space="preserve"> PAGEREF _Toc378529757 \h </w:instrText>
+              <w:instrText xml:space="preserve"> PAGEREF _Toc379745619 \h </w:instrText>
             </w:r>
             <w:r>
               <w:rPr>
@@ -1831,7 +1831,7 @@
               <w:lang w:eastAsia="fi-FI"/>
             </w:rPr>
           </w:pPr>
-          <w:hyperlink w:anchor="_Toc378529758" w:history="1">
+          <w:hyperlink w:anchor="_Toc379745620" w:history="1">
             <w:r>
               <w:rPr>
                 <w:rStyle w:val="Hyperlinkki"/>
@@ -1873,7 +1873,7 @@
                 <w:noProof/>
                 <w:webHidden/>
               </w:rPr>
-              <w:instrText xml:space="preserve"> PAGEREF _Toc378529758 \h </w:instrText>
+              <w:instrText xml:space="preserve"> PAGEREF _Toc379745620 \h </w:instrText>
             </w:r>
             <w:r>
               <w:rPr>
@@ -1917,7 +1917,7 @@
               <w:lang w:eastAsia="fi-FI"/>
             </w:rPr>
           </w:pPr>
-          <w:hyperlink w:anchor="_Toc378529759" w:history="1">
+          <w:hyperlink w:anchor="_Toc379745621" w:history="1">
             <w:r>
               <w:rPr>
                 <w:rStyle w:val="Hyperlinkki"/>
@@ -1959,7 +1959,7 @@
                 <w:noProof/>
                 <w:webHidden/>
               </w:rPr>
-              <w:instrText xml:space="preserve"> PAGEREF _Toc378529759 \h </w:instrText>
+              <w:instrText xml:space="preserve"> PAGEREF _Toc379745621 \h </w:instrText>
             </w:r>
             <w:r>
               <w:rPr>
@@ -2003,7 +2003,7 @@
               <w:lang w:eastAsia="fi-FI"/>
             </w:rPr>
           </w:pPr>
-          <w:hyperlink w:anchor="_Toc378529760" w:history="1">
+          <w:hyperlink w:anchor="_Toc379745622" w:history="1">
             <w:r>
               <w:rPr>
                 <w:rStyle w:val="Hyperlinkki"/>
@@ -2045,7 +2045,7 @@
                 <w:noProof/>
                 <w:webHidden/>
               </w:rPr>
-              <w:instrText xml:space="preserve"> PAGEREF _Toc378529760 \h </w:instrText>
+              <w:instrText xml:space="preserve"> PAGEREF _Toc379745622 \h </w:instrText>
             </w:r>
             <w:r>
               <w:rPr>
@@ -2089,7 +2089,7 @@
               <w:lang w:eastAsia="fi-FI"/>
             </w:rPr>
           </w:pPr>
-          <w:hyperlink w:anchor="_Toc378529761" w:history="1">
+          <w:hyperlink w:anchor="_Toc379745623" w:history="1">
             <w:r>
               <w:rPr>
                 <w:rStyle w:val="Hyperlinkki"/>
@@ -2131,7 +2131,7 @@
                 <w:noProof/>
                 <w:webHidden/>
               </w:rPr>
-              <w:instrText xml:space="preserve"> PAGEREF _Toc378529761 \h </w:instrText>
+              <w:instrText xml:space="preserve"> PAGEREF _Toc379745623 \h </w:instrText>
             </w:r>
             <w:r>
               <w:rPr>
@@ -2175,7 +2175,7 @@
               <w:lang w:eastAsia="fi-FI"/>
             </w:rPr>
           </w:pPr>
-          <w:hyperlink w:anchor="_Toc378529762" w:history="1">
+          <w:hyperlink w:anchor="_Toc379745624" w:history="1">
             <w:r>
               <w:rPr>
                 <w:rStyle w:val="Hyperlinkki"/>
@@ -2217,7 +2217,7 @@
                 <w:noProof/>
                 <w:webHidden/>
               </w:rPr>
-              <w:instrText xml:space="preserve"> PAGEREF _Toc378529762 \h </w:instrText>
+              <w:instrText xml:space="preserve"> PAGEREF _Toc379745624 \h </w:instrText>
             </w:r>
             <w:r>
               <w:rPr>
@@ -2261,7 +2261,7 @@
               <w:lang w:eastAsia="fi-FI"/>
             </w:rPr>
           </w:pPr>
-          <w:hyperlink w:anchor="_Toc378529763" w:history="1">
+          <w:hyperlink w:anchor="_Toc379745625" w:history="1">
             <w:r>
               <w:rPr>
                 <w:rStyle w:val="Hyperlinkki"/>
@@ -2303,7 +2303,7 @@
                 <w:noProof/>
                 <w:webHidden/>
               </w:rPr>
-              <w:instrText xml:space="preserve"> PAGEREF _Toc378529763 \h </w:instrText>
+              <w:instrText xml:space="preserve"> PAGEREF _Toc379745625 \h </w:instrText>
             </w:r>
             <w:r>
               <w:rPr>
@@ -2347,7 +2347,7 @@
               <w:lang w:eastAsia="fi-FI"/>
             </w:rPr>
           </w:pPr>
-          <w:hyperlink w:anchor="_Toc378529764" w:history="1">
+          <w:hyperlink w:anchor="_Toc379745626" w:history="1">
             <w:r>
               <w:rPr>
                 <w:rStyle w:val="Hyperlinkki"/>
@@ -2389,7 +2389,7 @@
                 <w:noProof/>
                 <w:webHidden/>
               </w:rPr>
-              <w:instrText xml:space="preserve"> PAGEREF _Toc378529764 \h </w:instrText>
+              <w:instrText xml:space="preserve"> PAGEREF _Toc379745626 \h </w:instrText>
             </w:r>
             <w:r>
               <w:rPr>
@@ -2433,7 +2433,7 @@
               <w:lang w:eastAsia="fi-FI"/>
             </w:rPr>
           </w:pPr>
-          <w:hyperlink w:anchor="_Toc378529765" w:history="1">
+          <w:hyperlink w:anchor="_Toc379745627" w:history="1">
             <w:r>
               <w:rPr>
                 <w:rStyle w:val="Hyperlinkki"/>
@@ -2475,7 +2475,7 @@
                 <w:noProof/>
                 <w:webHidden/>
               </w:rPr>
-              <w:instrText xml:space="preserve"> PAGEREF _Toc378529765 \h </w:instrText>
+              <w:instrText xml:space="preserve"> PAGEREF _Toc379745627 \h </w:instrText>
             </w:r>
             <w:r>
               <w:rPr>
@@ -2496,6 +2496,178 @@
                 <w:webHidden/>
               </w:rPr>
               <w:t>9</w:t>
+            </w:r>
+            <w:r>
+              <w:rPr>
+                <w:noProof/>
+                <w:webHidden/>
+              </w:rPr>
+              <w:fldChar w:fldCharType="end"/>
+            </w:r>
+          </w:hyperlink>
+        </w:p>
+        <w:p>
+          <w:pPr>
+            <w:pStyle w:val="Sisluet2"/>
+            <w:tabs>
+              <w:tab w:val="left" w:pos="660"/>
+              <w:tab w:val="right" w:leader="dot" w:pos="9628"/>
+            </w:tabs>
+            <w:rPr>
+              <w:rFonts w:eastAsiaTheme="minorEastAsia"/>
+              <w:noProof/>
+              <w:lang w:eastAsia="fi-FI"/>
+            </w:rPr>
+          </w:pPr>
+          <w:hyperlink w:anchor="_Toc379745628" w:history="1">
+            <w:r>
+              <w:rPr>
+                <w:rStyle w:val="Hyperlinkki"/>
+                <w:noProof/>
+              </w:rPr>
+              <w:t>6.</w:t>
+            </w:r>
+            <w:r>
+              <w:rPr>
+                <w:rFonts w:eastAsiaTheme="minorEastAsia"/>
+                <w:noProof/>
+                <w:lang w:eastAsia="fi-FI"/>
+              </w:rPr>
+              <w:tab/>
+            </w:r>
+            <w:r>
+              <w:rPr>
+                <w:rStyle w:val="Hyperlinkki"/>
+                <w:noProof/>
+              </w:rPr>
+              <w:t>Asennustiedot</w:t>
+            </w:r>
+            <w:r>
+              <w:rPr>
+                <w:noProof/>
+                <w:webHidden/>
+              </w:rPr>
+              <w:tab/>
+            </w:r>
+            <w:r>
+              <w:rPr>
+                <w:noProof/>
+                <w:webHidden/>
+              </w:rPr>
+              <w:fldChar w:fldCharType="begin"/>
+            </w:r>
+            <w:r>
+              <w:rPr>
+                <w:noProof/>
+                <w:webHidden/>
+              </w:rPr>
+              <w:instrText xml:space="preserve"> PAGEREF _Toc379745628 \h </w:instrText>
+            </w:r>
+            <w:r>
+              <w:rPr>
+                <w:noProof/>
+                <w:webHidden/>
+              </w:rPr>
+            </w:r>
+            <w:r>
+              <w:rPr>
+                <w:noProof/>
+                <w:webHidden/>
+              </w:rPr>
+              <w:fldChar w:fldCharType="separate"/>
+            </w:r>
+            <w:r>
+              <w:rPr>
+                <w:noProof/>
+                <w:webHidden/>
+              </w:rPr>
+              <w:t>10</w:t>
+            </w:r>
+            <w:r>
+              <w:rPr>
+                <w:noProof/>
+                <w:webHidden/>
+              </w:rPr>
+              <w:fldChar w:fldCharType="end"/>
+            </w:r>
+          </w:hyperlink>
+        </w:p>
+        <w:p>
+          <w:pPr>
+            <w:pStyle w:val="Sisluet2"/>
+            <w:tabs>
+              <w:tab w:val="left" w:pos="660"/>
+              <w:tab w:val="right" w:leader="dot" w:pos="9628"/>
+            </w:tabs>
+            <w:rPr>
+              <w:rFonts w:eastAsiaTheme="minorEastAsia"/>
+              <w:noProof/>
+              <w:lang w:eastAsia="fi-FI"/>
+            </w:rPr>
+          </w:pPr>
+          <w:hyperlink w:anchor="_Toc379745629" w:history="1">
+            <w:r>
+              <w:rPr>
+                <w:rStyle w:val="Hyperlinkki"/>
+                <w:noProof/>
+              </w:rPr>
+              <w:t>7.</w:t>
+            </w:r>
+            <w:r>
+              <w:rPr>
+                <w:rFonts w:eastAsiaTheme="minorEastAsia"/>
+                <w:noProof/>
+                <w:lang w:eastAsia="fi-FI"/>
+              </w:rPr>
+              <w:tab/>
+            </w:r>
+            <w:r>
+              <w:rPr>
+                <w:rStyle w:val="Hyperlinkki"/>
+                <w:noProof/>
+              </w:rPr>
+              <w:t>Käynnistys- / käyttöohje</w:t>
+            </w:r>
+            <w:r>
+              <w:rPr>
+                <w:noProof/>
+                <w:webHidden/>
+              </w:rPr>
+              <w:tab/>
+            </w:r>
+            <w:r>
+              <w:rPr>
+                <w:noProof/>
+                <w:webHidden/>
+              </w:rPr>
+              <w:fldChar w:fldCharType="begin"/>
+            </w:r>
+            <w:r>
+              <w:rPr>
+                <w:noProof/>
+                <w:webHidden/>
+              </w:rPr>
+              <w:instrText xml:space="preserve"> PAGEREF _Toc379745629 \h </w:instrText>
+            </w:r>
+            <w:r>
+              <w:rPr>
+                <w:noProof/>
+                <w:webHidden/>
+              </w:rPr>
+            </w:r>
+            <w:r>
+              <w:rPr>
+                <w:noProof/>
+                <w:webHidden/>
+              </w:rPr>
+              <w:fldChar w:fldCharType="separate"/>
+            </w:r>
+            <w:r>
+              <w:rPr>
+                <w:noProof/>
+                <w:webHidden/>
+              </w:rPr>
+              <w:t>10</w:t>
             </w:r>
             <w:r>
               <w:rPr>
@@ -2534,7 +2706,7 @@
       <w:pPr>
         <w:pStyle w:val="Otsikko1"/>
       </w:pPr>
-      <w:bookmarkStart w:id="1" w:name="_Toc378529743"/>
+      <w:bookmarkStart w:id="1" w:name="_Toc379745605"/>
       <w:r>
         <w:lastRenderedPageBreak/>
         <w:t>Projektinhallinta</w:t>
@@ -2550,7 +2722,7 @@
           <w:numId w:val="1"/>
         </w:numPr>
       </w:pPr>
-      <w:bookmarkStart w:id="2" w:name="_Toc378529744"/>
+      <w:bookmarkStart w:id="2" w:name="_Toc379745606"/>
       <w:r>
         <w:t>Johdanto</w:t>
       </w:r>
@@ -2564,7 +2736,7 @@
           <w:numId w:val="1"/>
         </w:numPr>
       </w:pPr>
-      <w:bookmarkStart w:id="3" w:name="_Toc378529745"/>
+      <w:bookmarkStart w:id="3" w:name="_Toc379745607"/>
       <w:r>
         <w:t>Järjestelmän k</w:t>
       </w:r>
@@ -2630,7 +2802,7 @@
           <w:numId w:val="1"/>
         </w:numPr>
       </w:pPr>
-      <w:bookmarkStart w:id="4" w:name="_Toc378529746"/>
+      <w:bookmarkStart w:id="4" w:name="_Toc379745608"/>
       <w:r>
         <w:t>Toteutus- ja toimintaympäristö</w:t>
       </w:r>
@@ -2715,7 +2887,7 @@
           <w:numId w:val="1"/>
         </w:numPr>
       </w:pPr>
-      <w:bookmarkStart w:id="5" w:name="_Toc378529747"/>
+      <w:bookmarkStart w:id="5" w:name="_Toc379745609"/>
       <w:r>
         <w:lastRenderedPageBreak/>
         <w:t>Yleiskuva järjestelmästä</w:t>
@@ -2730,7 +2902,7 @@
           <w:numId w:val="1"/>
         </w:numPr>
       </w:pPr>
-      <w:bookmarkStart w:id="6" w:name="_Toc378529748"/>
+      <w:bookmarkStart w:id="6" w:name="_Toc379745610"/>
       <w:r>
         <w:t>Käyttötapauskaavio</w:t>
       </w:r>
@@ -2790,7 +2962,7 @@
           <w:numId w:val="1"/>
         </w:numPr>
       </w:pPr>
-      <w:bookmarkStart w:id="7" w:name="_Toc378529749"/>
+      <w:bookmarkStart w:id="7" w:name="_Toc379745611"/>
       <w:r>
         <w:t>Käyttäjäryhmät</w:t>
       </w:r>
@@ -2864,7 +3036,7 @@
           <w:numId w:val="1"/>
         </w:numPr>
       </w:pPr>
-      <w:bookmarkStart w:id="8" w:name="_Toc378529750"/>
+      <w:bookmarkStart w:id="8" w:name="_Toc379745612"/>
       <w:r>
         <w:lastRenderedPageBreak/>
         <w:t>Käyttötapaukset</w:t>
@@ -2879,7 +3051,7 @@
           <w:numId w:val="1"/>
         </w:numPr>
       </w:pPr>
-      <w:bookmarkStart w:id="9" w:name="_Toc378529751"/>
+      <w:bookmarkStart w:id="9" w:name="_Toc379745613"/>
       <w:r>
         <w:t>Pääkäyttäjä</w:t>
       </w:r>
@@ -3178,7 +3350,7 @@
           <w:numId w:val="1"/>
         </w:numPr>
       </w:pPr>
-      <w:bookmarkStart w:id="10" w:name="_Toc378529752"/>
+      <w:bookmarkStart w:id="10" w:name="_Toc379745614"/>
       <w:r>
         <w:t>Käyttäjä</w:t>
       </w:r>
@@ -3395,7 +3567,7 @@
           <w:numId w:val="1"/>
         </w:numPr>
       </w:pPr>
-      <w:bookmarkStart w:id="11" w:name="_Toc378529753"/>
+      <w:bookmarkStart w:id="11" w:name="_Toc379745615"/>
       <w:r>
         <w:lastRenderedPageBreak/>
         <w:t>Järjestelmän tietosisältö</w:t>
@@ -3438,7 +3610,7 @@
           <w:numId w:val="1"/>
         </w:numPr>
       </w:pPr>
-      <w:bookmarkStart w:id="12" w:name="_Toc378529754"/>
+      <w:bookmarkStart w:id="12" w:name="_Toc379745616"/>
       <w:proofErr w:type="spellStart"/>
       <w:r>
         <w:t>Roles</w:t>
@@ -3569,13 +3741,7 @@
               <w:cnfStyle w:val="000000100000" w:firstRow="0" w:lastRow="0" w:firstColumn="0" w:lastColumn="0" w:oddVBand="0" w:evenVBand="0" w:oddHBand="1" w:evenHBand="0" w:firstRowFirstColumn="0" w:firstRowLastColumn="0" w:lastRowFirstColumn="0" w:lastRowLastColumn="0"/>
             </w:pPr>
             <w:r>
-              <w:t>VARCHAR(</w:t>
-            </w:r>
-            <w:r>
-              <w:t>50</w:t>
-            </w:r>
-            <w:r>
-              <w:t>)</w:t>
+              <w:t>VARCHAR(50)</w:t>
             </w:r>
           </w:p>
         </w:tc>
@@ -3619,7 +3785,7 @@
           <w:numId w:val="1"/>
         </w:numPr>
       </w:pPr>
-      <w:bookmarkStart w:id="13" w:name="_Toc378529755"/>
+      <w:bookmarkStart w:id="13" w:name="_Toc379745617"/>
       <w:proofErr w:type="spellStart"/>
       <w:r>
         <w:t>Users</w:t>
@@ -3750,13 +3916,7 @@
               <w:cnfStyle w:val="000000100000" w:firstRow="0" w:lastRow="0" w:firstColumn="0" w:lastColumn="0" w:oddVBand="0" w:evenVBand="0" w:oddHBand="1" w:evenHBand="0" w:firstRowFirstColumn="0" w:firstRowLastColumn="0" w:lastRowFirstColumn="0" w:lastRowLastColumn="0"/>
             </w:pPr>
             <w:r>
-              <w:t>VARCHAR(</w:t>
-            </w:r>
-            <w:r>
-              <w:t>50</w:t>
-            </w:r>
-            <w:r>
-              <w:t>)</w:t>
+              <w:t>VARCHAR(50)</w:t>
             </w:r>
           </w:p>
         </w:tc>
@@ -3966,7 +4126,7 @@
           <w:numId w:val="1"/>
         </w:numPr>
       </w:pPr>
-      <w:bookmarkStart w:id="14" w:name="_Toc378529756"/>
+      <w:bookmarkStart w:id="14" w:name="_Toc379745618"/>
       <w:proofErr w:type="spellStart"/>
       <w:r>
         <w:lastRenderedPageBreak/>
@@ -4193,7 +4353,7 @@
           <w:numId w:val="1"/>
         </w:numPr>
       </w:pPr>
-      <w:bookmarkStart w:id="15" w:name="_Toc378529757"/>
+      <w:bookmarkStart w:id="15" w:name="_Toc379745619"/>
       <w:proofErr w:type="spellStart"/>
       <w:r>
         <w:t>Statuses</w:t>
@@ -4377,7 +4537,7 @@
           <w:numId w:val="1"/>
         </w:numPr>
       </w:pPr>
-      <w:bookmarkStart w:id="16" w:name="_Toc378529758"/>
+      <w:bookmarkStart w:id="16" w:name="_Toc379745620"/>
       <w:proofErr w:type="spellStart"/>
       <w:r>
         <w:t>Customers</w:t>
@@ -4705,7 +4865,7 @@
           <w:numId w:val="1"/>
         </w:numPr>
       </w:pPr>
-      <w:bookmarkStart w:id="17" w:name="_Toc378529759"/>
+      <w:bookmarkStart w:id="17" w:name="_Toc379745621"/>
       <w:proofErr w:type="spellStart"/>
       <w:r>
         <w:t>Projects</w:t>
@@ -4985,7 +5145,7 @@
           <w:numId w:val="1"/>
         </w:numPr>
       </w:pPr>
-      <w:bookmarkStart w:id="18" w:name="_Toc378529760"/>
+      <w:bookmarkStart w:id="18" w:name="_Toc379745622"/>
       <w:proofErr w:type="spellStart"/>
       <w:r>
         <w:lastRenderedPageBreak/>
@@ -5314,7 +5474,7 @@
           <w:numId w:val="1"/>
         </w:numPr>
       </w:pPr>
-      <w:bookmarkStart w:id="19" w:name="_Toc378529761"/>
+      <w:bookmarkStart w:id="19" w:name="_Toc379745623"/>
       <w:r>
         <w:t xml:space="preserve">Project </w:t>
       </w:r>
@@ -5592,7 +5752,7 @@
           <w:numId w:val="1"/>
         </w:numPr>
       </w:pPr>
-      <w:bookmarkStart w:id="20" w:name="_Toc378529762"/>
+      <w:bookmarkStart w:id="20" w:name="_Toc379745624"/>
       <w:proofErr w:type="spellStart"/>
       <w:r>
         <w:t>Task</w:t>
@@ -5864,25 +6024,7 @@
         <w:ind w:left="1304"/>
       </w:pPr>
       <w:r>
-        <w:t xml:space="preserve">Taulussa on listattuna kaikki </w:t>
-      </w:r>
-      <w:r>
-        <w:t>tehtäviin</w:t>
-      </w:r>
-      <w:r>
-        <w:t xml:space="preserve"> kirjatut kommentit. Kommentti liittyy aina yhteen </w:t>
-      </w:r>
-      <w:r>
-        <w:t>tehtävään</w:t>
-      </w:r>
-      <w:r>
-        <w:t xml:space="preserve"> ja kommentin lisää aina yksi henkilö. Käyttäjät voivat lisätä useita kommentteja useisiin </w:t>
-      </w:r>
-      <w:r>
-        <w:t>tehtäviin</w:t>
-      </w:r>
-      <w:r>
-        <w:t xml:space="preserve">. </w:t>
+        <w:t xml:space="preserve">Taulussa on listattuna kaikki tehtäviin kirjatut kommentit. Kommentti liittyy aina yhteen tehtävään ja kommentin lisää aina yksi henkilö. Käyttäjät voivat lisätä useita kommentteja useisiin tehtäviin. </w:t>
       </w:r>
     </w:p>
     <w:p>
@@ -5898,7 +6040,7 @@
           <w:numId w:val="1"/>
         </w:numPr>
       </w:pPr>
-      <w:bookmarkStart w:id="21" w:name="_Toc378529763"/>
+      <w:bookmarkStart w:id="21" w:name="_Toc379745625"/>
       <w:r>
         <w:lastRenderedPageBreak/>
         <w:t xml:space="preserve">User </w:t>
@@ -6123,7 +6265,7 @@
           <w:numId w:val="1"/>
         </w:numPr>
       </w:pPr>
-      <w:bookmarkStart w:id="22" w:name="_Toc378529764"/>
+      <w:bookmarkStart w:id="22" w:name="_Toc379745626"/>
       <w:r>
         <w:t xml:space="preserve">User </w:t>
       </w:r>
@@ -6387,10 +6529,7 @@
               <w:cnfStyle w:val="000000100000" w:firstRow="0" w:lastRow="0" w:firstColumn="0" w:lastColumn="0" w:oddVBand="0" w:evenVBand="0" w:oddHBand="1" w:evenHBand="0" w:firstRowFirstColumn="0" w:firstRowLastColumn="0" w:lastRowFirstColumn="0" w:lastRowLastColumn="0"/>
             </w:pPr>
             <w:r>
-              <w:t>Kommentti</w:t>
-            </w:r>
-            <w:r>
-              <w:t xml:space="preserve"> / Kuvaus</w:t>
+              <w:t>Kommentti / Kuvaus</w:t>
             </w:r>
           </w:p>
         </w:tc>
@@ -6412,7 +6551,7 @@
           <w:numId w:val="1"/>
         </w:numPr>
       </w:pPr>
-      <w:bookmarkStart w:id="23" w:name="_Toc378529765"/>
+      <w:bookmarkStart w:id="23" w:name="_Toc379745627"/>
       <w:r>
         <w:lastRenderedPageBreak/>
         <w:t>Relaatiotietokantakaavio</w:t>
@@ -6476,12 +6615,251 @@
       </w:r>
     </w:p>
     <w:p>
+      <w:r>
+        <w:br w:type="page"/>
+      </w:r>
+    </w:p>
+    <w:p>
+      <w:pPr>
+        <w:pStyle w:val="Otsikko2"/>
+        <w:numPr>
+          <w:ilvl w:val="0"/>
+          <w:numId w:val="1"/>
+        </w:numPr>
+      </w:pPr>
+      <w:bookmarkStart w:id="24" w:name="_Toc379745628"/>
+      <w:r>
+        <w:lastRenderedPageBreak/>
+        <w:t>Asennustiedot</w:t>
+      </w:r>
+      <w:bookmarkEnd w:id="24"/>
+    </w:p>
+    <w:p>
+      <w:pPr>
+        <w:ind w:left="1304"/>
+      </w:pPr>
+      <w:r>
+        <w:t xml:space="preserve">Asenna sovellus kopioimalla sen tiedostot palvelimesi nettiin näkyvään hakemistoon (esim. </w:t>
+      </w:r>
+      <w:proofErr w:type="spellStart"/>
+      <w:r>
+        <w:t>usersin</w:t>
+      </w:r>
+      <w:proofErr w:type="spellEnd"/>
+      <w:r>
+        <w:t xml:space="preserve"> </w:t>
+      </w:r>
+      <w:proofErr w:type="spellStart"/>
+      <w:r>
+        <w:t>htdocs</w:t>
+      </w:r>
+      <w:proofErr w:type="spellEnd"/>
+      <w:r>
+        <w:t xml:space="preserve">-hakemisto). </w:t>
+      </w:r>
+    </w:p>
+    <w:p>
+      <w:pPr>
+        <w:ind w:left="1304"/>
+      </w:pPr>
+      <w:r>
+        <w:t xml:space="preserve">Asenna tietokanta suorittamalla kansiosta sql löytyvä </w:t>
+      </w:r>
+      <w:proofErr w:type="spellStart"/>
+      <w:r>
+        <w:t>create-tables.sql</w:t>
+      </w:r>
+      <w:proofErr w:type="spellEnd"/>
+      <w:r>
+        <w:t xml:space="preserve"> tietokantapalvelimellasi. Voit halutessasi alustaa tietokannan datalla suorittamalla </w:t>
+      </w:r>
+      <w:proofErr w:type="spellStart"/>
+      <w:r>
+        <w:t>add-test-data.sql</w:t>
+      </w:r>
+      <w:proofErr w:type="spellEnd"/>
+      <w:r>
+        <w:t xml:space="preserve"> tiedoston tietokantapalvelimella. </w:t>
+      </w:r>
+    </w:p>
+    <w:p>
+      <w:pPr>
+        <w:ind w:left="1304"/>
+      </w:pPr>
+      <w:r>
+        <w:t xml:space="preserve">Aseta sen jälkeen tietokannan </w:t>
+      </w:r>
+      <w:r>
+        <w:t xml:space="preserve">asetukset </w:t>
+      </w:r>
+      <w:r>
+        <w:t xml:space="preserve">oikeaksi tiedostoon </w:t>
+      </w:r>
+      <w:proofErr w:type="spellStart"/>
+      <w:r>
+        <w:t>config.php</w:t>
+      </w:r>
+      <w:proofErr w:type="spellEnd"/>
+      <w:r>
+        <w:t xml:space="preserve">. </w:t>
+      </w:r>
+    </w:p>
+    <w:p>
+      <w:pPr>
+        <w:pStyle w:val="Otsikko2"/>
+        <w:numPr>
+          <w:ilvl w:val="0"/>
+          <w:numId w:val="1"/>
+        </w:numPr>
+      </w:pPr>
+      <w:bookmarkStart w:id="25" w:name="_Toc379745629"/>
+      <w:r>
+        <w:t>Käynnistys- / käyttöohje</w:t>
+      </w:r>
+      <w:bookmarkEnd w:id="25"/>
+    </w:p>
+    <w:p>
+      <w:pPr>
+        <w:ind w:left="1304"/>
+      </w:pPr>
+      <w:r>
+        <w:t xml:space="preserve">Järjestelmä löytyy osoitteesta </w:t>
+      </w:r>
+      <w:hyperlink r:id="rId11" w:history="1">
+        <w:r>
+          <w:rPr>
+            <w:rStyle w:val="Hyperlinkki"/>
+          </w:rPr>
+          <w:t>http://josalmi.users.cs.helsinki.fi/rainbow/</w:t>
+        </w:r>
+      </w:hyperlink>
+      <w:r>
+        <w:t>. Sovellukseen voidaan kirjautua seuraavilla tunnuksilla</w:t>
+      </w:r>
+    </w:p>
+    <w:tbl>
+      <w:tblPr>
+        <w:tblStyle w:val="TaulukkoRuudukko"/>
+        <w:tblW w:w="0" w:type="auto"/>
+        <w:tblInd w:w="1304" w:type="dxa"/>
+        <w:tblLook w:val="04A0" w:firstRow="1" w:lastRow="0" w:firstColumn="1" w:lastColumn="0" w:noHBand="0" w:noVBand="1"/>
+      </w:tblPr>
+      <w:tblGrid>
+        <w:gridCol w:w="2828"/>
+        <w:gridCol w:w="2693"/>
+        <w:gridCol w:w="2803"/>
+      </w:tblGrid>
+      <w:tr>
+        <w:tc>
+          <w:tcPr>
+            <w:tcW w:w="3209" w:type="dxa"/>
+          </w:tcPr>
+          <w:p>
+            <w:r>
+              <w:t>Käyttäjätunnus</w:t>
+            </w:r>
+          </w:p>
+        </w:tc>
+        <w:tc>
+          <w:tcPr>
+            <w:tcW w:w="3209" w:type="dxa"/>
+          </w:tcPr>
+          <w:p>
+            <w:r>
+              <w:t>Salasana</w:t>
+            </w:r>
+          </w:p>
+        </w:tc>
+        <w:tc>
+          <w:tcPr>
+            <w:tcW w:w="3210" w:type="dxa"/>
+          </w:tcPr>
+          <w:p>
+            <w:r>
+              <w:t>Rooli</w:t>
+            </w:r>
+          </w:p>
+        </w:tc>
+      </w:tr>
+      <w:tr>
+        <w:tc>
+          <w:tcPr>
+            <w:tcW w:w="3209" w:type="dxa"/>
+          </w:tcPr>
+          <w:p>
+            <w:proofErr w:type="spellStart"/>
+            <w:r>
+              <w:t>Admin</w:t>
+            </w:r>
+            <w:proofErr w:type="spellEnd"/>
+          </w:p>
+        </w:tc>
+        <w:tc>
+          <w:tcPr>
+            <w:tcW w:w="3209" w:type="dxa"/>
+          </w:tcPr>
+          <w:p>
+            <w:r>
+              <w:t>testi</w:t>
+            </w:r>
+          </w:p>
+        </w:tc>
+        <w:tc>
+          <w:tcPr>
+            <w:tcW w:w="3210" w:type="dxa"/>
+          </w:tcPr>
+          <w:p>
+            <w:proofErr w:type="spellStart"/>
+            <w:r>
+              <w:t>Administrator</w:t>
+            </w:r>
+            <w:proofErr w:type="spellEnd"/>
+          </w:p>
+        </w:tc>
+      </w:tr>
+      <w:tr>
+        <w:tc>
+          <w:tcPr>
+            <w:tcW w:w="3209" w:type="dxa"/>
+          </w:tcPr>
+          <w:p>
+            <w:r>
+              <w:t>Basic</w:t>
+            </w:r>
+          </w:p>
+        </w:tc>
+        <w:tc>
+          <w:tcPr>
+            <w:tcW w:w="3209" w:type="dxa"/>
+          </w:tcPr>
+          <w:p>
+            <w:r>
+              <w:t>testi</w:t>
+            </w:r>
+            <w:r>
+              <w:t>12</w:t>
+            </w:r>
+          </w:p>
+        </w:tc>
+        <w:tc>
+          <w:tcPr>
+            <w:tcW w:w="3210" w:type="dxa"/>
+          </w:tcPr>
+          <w:p>
+            <w:r>
+              <w:t>Basic</w:t>
+            </w:r>
+          </w:p>
+        </w:tc>
+      </w:tr>
+    </w:tbl>
+    <w:p>
       <w:pPr>
         <w:ind w:left="1304"/>
       </w:pPr>
     </w:p>
     <w:sectPr>
-      <w:headerReference w:type="default" r:id="rId11"/>
+      <w:headerReference w:type="default" r:id="rId12"/>
       <w:pgSz w:w="11906" w:h="16838"/>
       <w:pgMar w:top="1417" w:right="1134" w:bottom="1417" w:left="1134" w:header="708" w:footer="708" w:gutter="0"/>
       <w:pgNumType w:start="0"/>
@@ -6585,7 +6963,7 @@
         <w:bCs/>
         <w:noProof/>
       </w:rPr>
-      <w:t>8</w:t>
+      <w:t>10</w:t>
     </w:r>
     <w:r>
       <w:rPr>
@@ -6619,7 +6997,7 @@
         <w:bCs/>
         <w:noProof/>
       </w:rPr>
-      <w:t>9</w:t>
+      <w:t>10</w:t>
     </w:r>
     <w:r>
       <w:rPr>
@@ -6662,7 +7040,7 @@
       <w:rPr>
         <w:noProof/>
       </w:rPr>
-      <w:t>26.1.2014</w:t>
+      <w:t>9.2.2014</w:t>
     </w:r>
     <w:r>
       <w:fldChar w:fldCharType="end"/>
@@ -6780,6 +7158,92 @@
     </w:lvl>
   </w:abstractNum>
   <w:abstractNum w:abstractNumId="1">
+    <w:nsid w:val="0DE83E11"/>
+    <w:multiLevelType w:val="hybridMultilevel"/>
+    <w:tmpl w:val="95008B58"/>
+    <w:lvl w:ilvl="0" w:tplc="040B000F">
+      <w:start w:val="1"/>
+      <w:numFmt w:val="decimal"/>
+      <w:lvlText w:val="%1."/>
+      <w:lvlJc w:val="left"/>
+      <w:pPr>
+        <w:ind w:left="720" w:hanging="360"/>
+      </w:pPr>
+    </w:lvl>
+    <w:lvl w:ilvl="1" w:tplc="040B0019" w:tentative="1">
+      <w:start w:val="1"/>
+      <w:numFmt w:val="lowerLetter"/>
+      <w:lvlText w:val="%2."/>
+      <w:lvlJc w:val="left"/>
+      <w:pPr>
+        <w:ind w:left="1440" w:hanging="360"/>
+      </w:pPr>
+    </w:lvl>
+    <w:lvl w:ilvl="2" w:tplc="040B001B" w:tentative="1">
+      <w:start w:val="1"/>
+      <w:numFmt w:val="lowerRoman"/>
+      <w:lvlText w:val="%3."/>
+      <w:lvlJc w:val="right"/>
+      <w:pPr>
+        <w:ind w:left="2160" w:hanging="180"/>
+      </w:pPr>
+    </w:lvl>
+    <w:lvl w:ilvl="3" w:tplc="040B000F" w:tentative="1">
+      <w:start w:val="1"/>
+      <w:numFmt w:val="decimal"/>
+      <w:lvlText w:val="%4."/>
+      <w:lvlJc w:val="left"/>
+      <w:pPr>
+        <w:ind w:left="2880" w:hanging="360"/>
+      </w:pPr>
+    </w:lvl>
+    <w:lvl w:ilvl="4" w:tplc="040B0019" w:tentative="1">
+      <w:start w:val="1"/>
+      <w:numFmt w:val="lowerLetter"/>
+      <w:lvlText w:val="%5."/>
+      <w:lvlJc w:val="left"/>
+      <w:pPr>
+        <w:ind w:left="3600" w:hanging="360"/>
+      </w:pPr>
+    </w:lvl>
+    <w:lvl w:ilvl="5" w:tplc="040B001B" w:tentative="1">
+      <w:start w:val="1"/>
+      <w:numFmt w:val="lowerRoman"/>
+      <w:lvlText w:val="%6."/>
+      <w:lvlJc w:val="right"/>
+      <w:pPr>
+        <w:ind w:left="4320" w:hanging="180"/>
+      </w:pPr>
+    </w:lvl>
+    <w:lvl w:ilvl="6" w:tplc="040B000F" w:tentative="1">
+      <w:start w:val="1"/>
+      <w:numFmt w:val="decimal"/>
+      <w:lvlText w:val="%7."/>
+      <w:lvlJc w:val="left"/>
+      <w:pPr>
+        <w:ind w:left="5040" w:hanging="360"/>
+      </w:pPr>
+    </w:lvl>
+    <w:lvl w:ilvl="7" w:tplc="040B0019" w:tentative="1">
+      <w:start w:val="1"/>
+      <w:numFmt w:val="lowerLetter"/>
+      <w:lvlText w:val="%8."/>
+      <w:lvlJc w:val="left"/>
+      <w:pPr>
+        <w:ind w:left="5760" w:hanging="360"/>
+      </w:pPr>
+    </w:lvl>
+    <w:lvl w:ilvl="8" w:tplc="040B001B" w:tentative="1">
+      <w:start w:val="1"/>
+      <w:numFmt w:val="lowerRoman"/>
+      <w:lvlText w:val="%9."/>
+      <w:lvlJc w:val="right"/>
+      <w:pPr>
+        <w:ind w:left="6480" w:hanging="180"/>
+      </w:pPr>
+    </w:lvl>
+  </w:abstractNum>
+  <w:abstractNum w:abstractNumId="2">
     <w:nsid w:val="0EEB0B28"/>
     <w:multiLevelType w:val="multilevel"/>
     <w:tmpl w:val="040B001F"/>
@@ -6865,7 +7329,7 @@
       </w:pPr>
     </w:lvl>
   </w:abstractNum>
-  <w:abstractNum w:abstractNumId="2">
+  <w:abstractNum w:abstractNumId="3">
     <w:nsid w:val="11EA6F41"/>
     <w:multiLevelType w:val="multilevel"/>
     <w:tmpl w:val="C2AA8A54"/>
@@ -6960,7 +7424,7 @@
       </w:pPr>
     </w:lvl>
   </w:abstractNum>
-  <w:abstractNum w:abstractNumId="3">
+  <w:abstractNum w:abstractNumId="4">
     <w:nsid w:val="128069D6"/>
     <w:multiLevelType w:val="multilevel"/>
     <w:tmpl w:val="6DD4DAD2"/>
@@ -7052,7 +7516,7 @@
       </w:pPr>
     </w:lvl>
   </w:abstractNum>
-  <w:abstractNum w:abstractNumId="4">
+  <w:abstractNum w:abstractNumId="5">
     <w:nsid w:val="25B83BD8"/>
     <w:multiLevelType w:val="multilevel"/>
     <w:tmpl w:val="2FB0E754"/>
@@ -7150,7 +7614,7 @@
       </w:pPr>
     </w:lvl>
   </w:abstractNum>
-  <w:abstractNum w:abstractNumId="5">
+  <w:abstractNum w:abstractNumId="6">
     <w:nsid w:val="27EC52F3"/>
     <w:multiLevelType w:val="multilevel"/>
     <w:tmpl w:val="1A42ABE8"/>
@@ -7242,7 +7706,7 @@
       </w:pPr>
     </w:lvl>
   </w:abstractNum>
-  <w:abstractNum w:abstractNumId="6">
+  <w:abstractNum w:abstractNumId="7">
     <w:nsid w:val="2A4F55E7"/>
     <w:multiLevelType w:val="multilevel"/>
     <w:tmpl w:val="040B001F"/>
@@ -7331,7 +7795,7 @@
       </w:pPr>
     </w:lvl>
   </w:abstractNum>
-  <w:abstractNum w:abstractNumId="7">
+  <w:abstractNum w:abstractNumId="8">
     <w:nsid w:val="2CFF70E2"/>
     <w:multiLevelType w:val="multilevel"/>
     <w:tmpl w:val="040B001F"/>
@@ -7417,7 +7881,7 @@
       </w:pPr>
     </w:lvl>
   </w:abstractNum>
-  <w:abstractNum w:abstractNumId="8">
+  <w:abstractNum w:abstractNumId="9">
     <w:nsid w:val="30CD626B"/>
     <w:multiLevelType w:val="multilevel"/>
     <w:tmpl w:val="040B001F"/>
@@ -7503,7 +7967,7 @@
       </w:pPr>
     </w:lvl>
   </w:abstractNum>
-  <w:abstractNum w:abstractNumId="9">
+  <w:abstractNum w:abstractNumId="10">
     <w:nsid w:val="310726B1"/>
     <w:multiLevelType w:val="multilevel"/>
     <w:tmpl w:val="040B001F"/>
@@ -7592,7 +8056,7 @@
       </w:pPr>
     </w:lvl>
   </w:abstractNum>
-  <w:abstractNum w:abstractNumId="10">
+  <w:abstractNum w:abstractNumId="11">
     <w:nsid w:val="33F1540A"/>
     <w:multiLevelType w:val="multilevel"/>
     <w:tmpl w:val="C2AA8A54"/>
@@ -7687,7 +8151,7 @@
       </w:pPr>
     </w:lvl>
   </w:abstractNum>
-  <w:abstractNum w:abstractNumId="11">
+  <w:abstractNum w:abstractNumId="12">
     <w:nsid w:val="39C153C9"/>
     <w:multiLevelType w:val="hybridMultilevel"/>
     <w:tmpl w:val="1FC414C2"/>
@@ -7773,7 +8237,7 @@
       </w:pPr>
     </w:lvl>
   </w:abstractNum>
-  <w:abstractNum w:abstractNumId="12">
+  <w:abstractNum w:abstractNumId="13">
     <w:nsid w:val="3DF3618D"/>
     <w:multiLevelType w:val="multilevel"/>
     <w:tmpl w:val="040B001F"/>
@@ -7859,7 +8323,7 @@
       </w:pPr>
     </w:lvl>
   </w:abstractNum>
-  <w:abstractNum w:abstractNumId="13">
+  <w:abstractNum w:abstractNumId="14">
     <w:nsid w:val="3F8C2D65"/>
     <w:multiLevelType w:val="multilevel"/>
     <w:tmpl w:val="040B001F"/>
@@ -7948,7 +8412,7 @@
       </w:pPr>
     </w:lvl>
   </w:abstractNum>
-  <w:abstractNum w:abstractNumId="14">
+  <w:abstractNum w:abstractNumId="15">
     <w:nsid w:val="59F7182E"/>
     <w:multiLevelType w:val="multilevel"/>
     <w:tmpl w:val="E2AC9314"/>
@@ -8040,7 +8504,7 @@
       </w:pPr>
     </w:lvl>
   </w:abstractNum>
-  <w:abstractNum w:abstractNumId="15">
+  <w:abstractNum w:abstractNumId="16">
     <w:nsid w:val="5C655833"/>
     <w:multiLevelType w:val="multilevel"/>
     <w:tmpl w:val="040B001F"/>
@@ -8129,7 +8593,7 @@
       </w:pPr>
     </w:lvl>
   </w:abstractNum>
-  <w:abstractNum w:abstractNumId="16">
+  <w:abstractNum w:abstractNumId="17">
     <w:nsid w:val="5FB907AD"/>
     <w:multiLevelType w:val="multilevel"/>
     <w:tmpl w:val="040B001F"/>
@@ -8215,7 +8679,7 @@
       </w:pPr>
     </w:lvl>
   </w:abstractNum>
-  <w:abstractNum w:abstractNumId="17">
+  <w:abstractNum w:abstractNumId="18">
     <w:nsid w:val="602771A0"/>
     <w:multiLevelType w:val="multilevel"/>
     <w:tmpl w:val="040B001F"/>
@@ -8304,7 +8768,7 @@
       </w:pPr>
     </w:lvl>
   </w:abstractNum>
-  <w:abstractNum w:abstractNumId="18">
+  <w:abstractNum w:abstractNumId="19">
     <w:nsid w:val="61D74DBC"/>
     <w:multiLevelType w:val="multilevel"/>
     <w:tmpl w:val="040B001F"/>
@@ -8393,7 +8857,7 @@
       </w:pPr>
     </w:lvl>
   </w:abstractNum>
-  <w:abstractNum w:abstractNumId="19">
+  <w:abstractNum w:abstractNumId="20">
     <w:nsid w:val="646E1496"/>
     <w:multiLevelType w:val="multilevel"/>
     <w:tmpl w:val="040B001F"/>
@@ -8479,7 +8943,7 @@
       </w:pPr>
     </w:lvl>
   </w:abstractNum>
-  <w:abstractNum w:abstractNumId="20">
+  <w:abstractNum w:abstractNumId="21">
     <w:nsid w:val="6C401878"/>
     <w:multiLevelType w:val="multilevel"/>
     <w:tmpl w:val="040B001F"/>
@@ -8568,7 +9032,7 @@
       </w:pPr>
     </w:lvl>
   </w:abstractNum>
-  <w:abstractNum w:abstractNumId="21">
+  <w:abstractNum w:abstractNumId="22">
     <w:nsid w:val="760F732D"/>
     <w:multiLevelType w:val="multilevel"/>
     <w:tmpl w:val="040B001F"/>
@@ -8657,7 +9121,7 @@
       </w:pPr>
     </w:lvl>
   </w:abstractNum>
-  <w:abstractNum w:abstractNumId="22">
+  <w:abstractNum w:abstractNumId="23">
     <w:nsid w:val="7A5C77C3"/>
     <w:multiLevelType w:val="multilevel"/>
     <w:tmpl w:val="040B001F"/>
@@ -8743,7 +9207,7 @@
       </w:pPr>
     </w:lvl>
   </w:abstractNum>
-  <w:abstractNum w:abstractNumId="23">
+  <w:abstractNum w:abstractNumId="24">
     <w:nsid w:val="7B233124"/>
     <w:multiLevelType w:val="hybridMultilevel"/>
     <w:tmpl w:val="C9B0FD86"/>
@@ -8829,7 +9293,7 @@
       </w:pPr>
     </w:lvl>
   </w:abstractNum>
-  <w:abstractNum w:abstractNumId="24">
+  <w:abstractNum w:abstractNumId="25">
     <w:nsid w:val="7B900F05"/>
     <w:multiLevelType w:val="multilevel"/>
     <w:tmpl w:val="040B001F"/>
@@ -8918,7 +9382,7 @@
       </w:pPr>
     </w:lvl>
   </w:abstractNum>
-  <w:abstractNum w:abstractNumId="25">
+  <w:abstractNum w:abstractNumId="26">
     <w:nsid w:val="7BE26EE2"/>
     <w:multiLevelType w:val="multilevel"/>
     <w:tmpl w:val="040B001F"/>
@@ -9008,82 +9472,85 @@
     </w:lvl>
   </w:abstractNum>
   <w:num w:numId="1">
-    <w:abstractNumId w:val="15"/>
+    <w:abstractNumId w:val="16"/>
   </w:num>
   <w:num w:numId="2">
-    <w:abstractNumId w:val="1"/>
+    <w:abstractNumId w:val="2"/>
   </w:num>
   <w:num w:numId="3">
-    <w:abstractNumId w:val="16"/>
+    <w:abstractNumId w:val="17"/>
   </w:num>
   <w:num w:numId="4">
-    <w:abstractNumId w:val="8"/>
+    <w:abstractNumId w:val="9"/>
   </w:num>
   <w:num w:numId="5">
-    <w:abstractNumId w:val="22"/>
+    <w:abstractNumId w:val="23"/>
   </w:num>
   <w:num w:numId="6">
-    <w:abstractNumId w:val="12"/>
+    <w:abstractNumId w:val="13"/>
   </w:num>
   <w:num w:numId="7">
     <w:abstractNumId w:val="0"/>
   </w:num>
   <w:num w:numId="8">
+    <w:abstractNumId w:val="20"/>
+  </w:num>
+  <w:num w:numId="9">
+    <w:abstractNumId w:val="6"/>
+  </w:num>
+  <w:num w:numId="10">
+    <w:abstractNumId w:val="3"/>
+  </w:num>
+  <w:num w:numId="11">
+    <w:abstractNumId w:val="8"/>
+  </w:num>
+  <w:num w:numId="12">
+    <w:abstractNumId w:val="15"/>
+  </w:num>
+  <w:num w:numId="13">
+    <w:abstractNumId w:val="4"/>
+  </w:num>
+  <w:num w:numId="14">
+    <w:abstractNumId w:val="24"/>
+  </w:num>
+  <w:num w:numId="15">
+    <w:abstractNumId w:val="11"/>
+  </w:num>
+  <w:num w:numId="16">
+    <w:abstractNumId w:val="5"/>
+  </w:num>
+  <w:num w:numId="17">
+    <w:abstractNumId w:val="12"/>
+  </w:num>
+  <w:num w:numId="18">
+    <w:abstractNumId w:val="10"/>
+  </w:num>
+  <w:num w:numId="19">
+    <w:abstractNumId w:val="21"/>
+  </w:num>
+  <w:num w:numId="20">
+    <w:abstractNumId w:val="25"/>
+  </w:num>
+  <w:num w:numId="21">
+    <w:abstractNumId w:val="18"/>
+  </w:num>
+  <w:num w:numId="22">
+    <w:abstractNumId w:val="7"/>
+  </w:num>
+  <w:num w:numId="23">
+    <w:abstractNumId w:val="14"/>
+  </w:num>
+  <w:num w:numId="24">
+    <w:abstractNumId w:val="22"/>
+  </w:num>
+  <w:num w:numId="25">
     <w:abstractNumId w:val="19"/>
   </w:num>
-  <w:num w:numId="9">
-    <w:abstractNumId w:val="5"/>
+  <w:num w:numId="26">
+    <w:abstractNumId w:val="26"/>
   </w:num>
-  <w:num w:numId="10">
-    <w:abstractNumId w:val="2"/>
-  </w:num>
-  <w:num w:numId="11">
-    <w:abstractNumId w:val="7"/>
-  </w:num>
-  <w:num w:numId="12">
-    <w:abstractNumId w:val="14"/>
-  </w:num>
-  <w:num w:numId="13">
-    <w:abstractNumId w:val="3"/>
-  </w:num>
-  <w:num w:numId="14">
-    <w:abstractNumId w:val="23"/>
-  </w:num>
-  <w:num w:numId="15">
-    <w:abstractNumId w:val="10"/>
-  </w:num>
-  <w:num w:numId="16">
-    <w:abstractNumId w:val="4"/>
-  </w:num>
-  <w:num w:numId="17">
-    <w:abstractNumId w:val="11"/>
-  </w:num>
-  <w:num w:numId="18">
-    <w:abstractNumId w:val="9"/>
-  </w:num>
-  <w:num w:numId="19">
-    <w:abstractNumId w:val="20"/>
-  </w:num>
-  <w:num w:numId="20">
-    <w:abstractNumId w:val="24"/>
-  </w:num>
-  <w:num w:numId="21">
-    <w:abstractNumId w:val="17"/>
-  </w:num>
-  <w:num w:numId="22">
-    <w:abstractNumId w:val="6"/>
-  </w:num>
-  <w:num w:numId="23">
-    <w:abstractNumId w:val="13"/>
-  </w:num>
-  <w:num w:numId="24">
-    <w:abstractNumId w:val="21"/>
-  </w:num>
-  <w:num w:numId="25">
-    <w:abstractNumId w:val="18"/>
-  </w:num>
-  <w:num w:numId="26">
-    <w:abstractNumId w:val="25"/>
+  <w:num w:numId="27">
+    <w:abstractNumId w:val="1"/>
   </w:num>
 </w:numbering>
 </file>
@@ -9862,6 +10329,44 @@
       </w:tcPr>
     </w:tblStylePr>
   </w:style>
+  <w:style w:type="character" w:styleId="AvattuHyperlinkki">
+    <w:name w:val="FollowedHyperlink"/>
+    <w:basedOn w:val="Kappaleenoletusfontti"/>
+    <w:uiPriority w:val="99"/>
+    <w:semiHidden/>
+    <w:unhideWhenUsed/>
+    <w:rsid w:val="003403E1"/>
+    <w:rPr>
+      <w:color w:val="954F72" w:themeColor="followedHyperlink"/>
+      <w:u w:val="single"/>
+    </w:rPr>
+  </w:style>
+  <w:style w:type="table" w:styleId="TaulukkoRuudukko">
+    <w:name w:val="Table Grid"/>
+    <w:basedOn w:val="Normaalitaulukko"/>
+    <w:uiPriority w:val="39"/>
+    <w:rsid w:val="003403E1"/>
+    <w:pPr>
+      <w:spacing w:after="0" w:line="240" w:lineRule="auto"/>
+    </w:pPr>
+    <w:tblPr>
+      <w:tblInd w:w="0" w:type="dxa"/>
+      <w:tblBorders>
+        <w:top w:val="single" w:sz="4" w:space="0" w:color="auto"/>
+        <w:left w:val="single" w:sz="4" w:space="0" w:color="auto"/>
+        <w:bottom w:val="single" w:sz="4" w:space="0" w:color="auto"/>
+        <w:right w:val="single" w:sz="4" w:space="0" w:color="auto"/>
+        <w:insideH w:val="single" w:sz="4" w:space="0" w:color="auto"/>
+        <w:insideV w:val="single" w:sz="4" w:space="0" w:color="auto"/>
+      </w:tblBorders>
+      <w:tblCellMar>
+        <w:top w:w="0" w:type="dxa"/>
+        <w:left w:w="108" w:type="dxa"/>
+        <w:bottom w:w="0" w:type="dxa"/>
+        <w:right w:w="108" w:type="dxa"/>
+      </w:tblCellMar>
+    </w:tblPr>
+  </w:style>
 </w:styles>
 </file>
 
@@ -10131,7 +10636,7 @@
 </file>
 
 <file path=customXml/itemProps1.xml><?xml version="1.0" encoding="utf-8"?>
-<ds:datastoreItem xmlns:ds="http://schemas.openxmlformats.org/officeDocument/2006/customXml" ds:itemID="{B5974E69-8CAF-4EAE-9011-9C749BC6502D}">
+<ds:datastoreItem xmlns:ds="http://schemas.openxmlformats.org/officeDocument/2006/customXml" ds:itemID="{B9D7E6B2-D334-4D79-9BCC-26A5197B0BDE}">
   <ds:schemaRefs>
     <ds:schemaRef ds:uri="http://schemas.openxmlformats.org/officeDocument/2006/bibliography"/>
   </ds:schemaRefs>

</xml_diff>